<commit_message>
Admin reload grade grid if value changed
</commit_message>
<xml_diff>
--- a/Documentatie/KT2/Revisiedocument.docx
+++ b/Documentatie/KT2/Revisiedocument.docx
@@ -12195,6 +12195,26 @@
               <w:t>Login + Shedule quality updated</w:t>
             </w:r>
           </w:p>
+          <w:p>
+            <w:pPr>
+              <w:pStyle w:val="NoSpacing"/>
+              <w:cnfStyle w:val="000000100000" w:firstRow="0" w:lastRow="0" w:firstColumn="0" w:lastColumn="0" w:oddVBand="0" w:evenVBand="0" w:oddHBand="1" w:evenHBand="0" w:firstRowFirstColumn="0" w:firstRowLastColumn="0" w:lastRowFirstColumn="0" w:lastRowLastColumn="0"/>
+            </w:pPr>
+            <w:r>
+              <w:t>Verandering van opdrachtgever:</w:t>
+            </w:r>
+          </w:p>
+          <w:p>
+            <w:pPr>
+              <w:pStyle w:val="NoSpacing"/>
+              <w:cnfStyle w:val="000000100000" w:firstRow="0" w:lastRow="0" w:firstColumn="0" w:lastColumn="0" w:oddVBand="0" w:evenVBand="0" w:oddHBand="1" w:evenHBand="0" w:firstRowFirstColumn="0" w:firstRowLastColumn="0" w:lastRowFirstColumn="0" w:lastRowLastColumn="0"/>
+            </w:pPr>
+            <w:r>
+              <w:t>Gebruiksgemak verbeteren. (voorbeeld: Drukken van enter bij sommige tekstboxen een nut geven)</w:t>
+            </w:r>
+            <w:bookmarkStart w:id="3" w:name="_GoBack"/>
+            <w:bookmarkEnd w:id="3"/>
+          </w:p>
         </w:tc>
         <w:tc>
           <w:tcPr>
@@ -12903,12 +12923,7 @@
               <w:cnfStyle w:val="000000000000" w:firstRow="0" w:lastRow="0" w:firstColumn="0" w:lastColumn="0" w:oddVBand="0" w:evenVBand="0" w:oddHBand="0" w:evenHBand="0" w:firstRowFirstColumn="0" w:firstRowLastColumn="0" w:lastRowFirstColumn="0" w:lastRowLastColumn="0"/>
             </w:pPr>
             <w:r>
-              <w:t>1.0.</w:t>
-            </w:r>
-            <w:bookmarkStart w:id="3" w:name="_GoBack"/>
-            <w:bookmarkEnd w:id="3"/>
-            <w:r>
-              <w:t>6</w:t>
+              <w:t>1.0.6</w:t>
             </w:r>
           </w:p>
         </w:tc>
@@ -14248,7 +14263,7 @@
 </file>
 
 <file path=customXml/itemProps2.xml><?xml version="1.0" encoding="utf-8"?>
-<ds:datastoreItem xmlns:ds="http://schemas.openxmlformats.org/officeDocument/2006/customXml" ds:itemID="{F2B06779-B77D-4E90-8485-4DDC49DE59A2}">
+<ds:datastoreItem xmlns:ds="http://schemas.openxmlformats.org/officeDocument/2006/customXml" ds:itemID="{9101AB1F-E9A1-448C-BF4A-25F40D8DECA9}">
   <ds:schemaRefs>
     <ds:schemaRef ds:uri="http://schemas.openxmlformats.org/officeDocument/2006/bibliography"/>
   </ds:schemaRefs>

</xml_diff>

<commit_message>
update tests en planning
</commit_message>
<xml_diff>
--- a/Documentatie/KT2/Revisiedocument.docx
+++ b/Documentatie/KT2/Revisiedocument.docx
@@ -12212,8 +12212,6 @@
             <w:r>
               <w:t>Gebruiksgemak verbeteren. (voorbeeld: Drukken van enter bij sommige tekstboxen een nut geven)</w:t>
             </w:r>
-            <w:bookmarkStart w:id="3" w:name="_GoBack"/>
-            <w:bookmarkEnd w:id="3"/>
           </w:p>
         </w:tc>
         <w:tc>
@@ -12924,6 +12922,740 @@
             </w:pPr>
             <w:r>
               <w:t>1.0.6</w:t>
+            </w:r>
+          </w:p>
+        </w:tc>
+      </w:tr>
+      <w:tr>
+        <w:trPr>
+          <w:cnfStyle w:val="000000100000" w:firstRow="0" w:lastRow="0" w:firstColumn="0" w:lastColumn="0" w:oddVBand="0" w:evenVBand="0" w:oddHBand="1" w:evenHBand="0" w:firstRowFirstColumn="0" w:firstRowLastColumn="0" w:lastRowFirstColumn="0" w:lastRowLastColumn="0"/>
+        </w:trPr>
+        <w:tc>
+          <w:tcPr>
+            <w:cnfStyle w:val="001000000000" w:firstRow="0" w:lastRow="0" w:firstColumn="1" w:lastColumn="0" w:oddVBand="0" w:evenVBand="0" w:oddHBand="0" w:evenHBand="0" w:firstRowFirstColumn="0" w:firstRowLastColumn="0" w:lastRowFirstColumn="0" w:lastRowLastColumn="0"/>
+            <w:tcW w:w="1384" w:type="dxa"/>
+            <w:tcBorders>
+              <w:top w:val="single" w:sz="4" w:space="0" w:color="8EAADB" w:themeColor="accent5" w:themeTint="99"/>
+              <w:left w:val="single" w:sz="4" w:space="0" w:color="8EAADB" w:themeColor="accent5" w:themeTint="99"/>
+              <w:bottom w:val="single" w:sz="4" w:space="0" w:color="8EAADB" w:themeColor="accent5" w:themeTint="99"/>
+              <w:right w:val="single" w:sz="4" w:space="0" w:color="8EAADB" w:themeColor="accent5" w:themeTint="99"/>
+            </w:tcBorders>
+          </w:tcPr>
+          <w:p>
+            <w:pPr>
+              <w:pStyle w:val="NoSpacing"/>
+            </w:pPr>
+            <w:r>
+              <w:t>01-06-2017</w:t>
+            </w:r>
+          </w:p>
+          <w:p>
+            <w:pPr>
+              <w:pStyle w:val="NoSpacing"/>
+            </w:pPr>
+            <w:r>
+              <w:t>14:46 CEST</w:t>
+            </w:r>
+          </w:p>
+        </w:tc>
+        <w:tc>
+          <w:tcPr>
+            <w:tcW w:w="5812" w:type="dxa"/>
+            <w:tcBorders>
+              <w:top w:val="single" w:sz="4" w:space="0" w:color="8EAADB" w:themeColor="accent5" w:themeTint="99"/>
+              <w:left w:val="single" w:sz="4" w:space="0" w:color="8EAADB" w:themeColor="accent5" w:themeTint="99"/>
+              <w:bottom w:val="single" w:sz="4" w:space="0" w:color="8EAADB" w:themeColor="accent5" w:themeTint="99"/>
+              <w:right w:val="single" w:sz="4" w:space="0" w:color="8EAADB" w:themeColor="accent5" w:themeTint="99"/>
+            </w:tcBorders>
+          </w:tcPr>
+          <w:p>
+            <w:pPr>
+              <w:pStyle w:val="NoSpacing"/>
+              <w:cnfStyle w:val="000000100000" w:firstRow="0" w:lastRow="0" w:firstColumn="0" w:lastColumn="0" w:oddVBand="0" w:evenVBand="0" w:oddHBand="1" w:evenHBand="0" w:firstRowFirstColumn="0" w:firstRowLastColumn="0" w:lastRowFirstColumn="0" w:lastRowLastColumn="0"/>
+            </w:pPr>
+            <w:r>
+              <w:t>Functionele Test + Appointment bugfix</w:t>
+            </w:r>
+          </w:p>
+        </w:tc>
+        <w:tc>
+          <w:tcPr>
+            <w:tcW w:w="1243" w:type="dxa"/>
+            <w:tcBorders>
+              <w:top w:val="single" w:sz="4" w:space="0" w:color="8EAADB" w:themeColor="accent5" w:themeTint="99"/>
+              <w:left w:val="single" w:sz="4" w:space="0" w:color="8EAADB" w:themeColor="accent5" w:themeTint="99"/>
+              <w:bottom w:val="single" w:sz="4" w:space="0" w:color="8EAADB" w:themeColor="accent5" w:themeTint="99"/>
+              <w:right w:val="single" w:sz="4" w:space="0" w:color="8EAADB" w:themeColor="accent5" w:themeTint="99"/>
+            </w:tcBorders>
+          </w:tcPr>
+          <w:p>
+            <w:pPr>
+              <w:cnfStyle w:val="000000100000" w:firstRow="0" w:lastRow="0" w:firstColumn="0" w:lastColumn="0" w:oddVBand="0" w:evenVBand="0" w:oddHBand="1" w:evenHBand="0" w:firstRowFirstColumn="0" w:firstRowLastColumn="0" w:lastRowFirstColumn="0" w:lastRowLastColumn="0"/>
+            </w:pPr>
+            <w:r>
+              <w:t>Steven Logghe</w:t>
+            </w:r>
+          </w:p>
+        </w:tc>
+        <w:tc>
+          <w:tcPr>
+            <w:tcW w:w="788" w:type="dxa"/>
+            <w:tcBorders>
+              <w:top w:val="single" w:sz="4" w:space="0" w:color="8EAADB" w:themeColor="accent5" w:themeTint="99"/>
+              <w:left w:val="single" w:sz="4" w:space="0" w:color="8EAADB" w:themeColor="accent5" w:themeTint="99"/>
+              <w:bottom w:val="single" w:sz="4" w:space="0" w:color="8EAADB" w:themeColor="accent5" w:themeTint="99"/>
+              <w:right w:val="single" w:sz="4" w:space="0" w:color="8EAADB" w:themeColor="accent5" w:themeTint="99"/>
+            </w:tcBorders>
+          </w:tcPr>
+          <w:p>
+            <w:pPr>
+              <w:cnfStyle w:val="000000100000" w:firstRow="0" w:lastRow="0" w:firstColumn="0" w:lastColumn="0" w:oddVBand="0" w:evenVBand="0" w:oddHBand="1" w:evenHBand="0" w:firstRowFirstColumn="0" w:firstRowLastColumn="0" w:lastRowFirstColumn="0" w:lastRowLastColumn="0"/>
+            </w:pPr>
+            <w:r>
+              <w:t>1.0.7</w:t>
+            </w:r>
+          </w:p>
+        </w:tc>
+      </w:tr>
+      <w:tr>
+        <w:tc>
+          <w:tcPr>
+            <w:cnfStyle w:val="001000000000" w:firstRow="0" w:lastRow="0" w:firstColumn="1" w:lastColumn="0" w:oddVBand="0" w:evenVBand="0" w:oddHBand="0" w:evenHBand="0" w:firstRowFirstColumn="0" w:firstRowLastColumn="0" w:lastRowFirstColumn="0" w:lastRowLastColumn="0"/>
+            <w:tcW w:w="1384" w:type="dxa"/>
+            <w:tcBorders>
+              <w:top w:val="single" w:sz="4" w:space="0" w:color="8EAADB" w:themeColor="accent5" w:themeTint="99"/>
+              <w:left w:val="single" w:sz="4" w:space="0" w:color="8EAADB" w:themeColor="accent5" w:themeTint="99"/>
+              <w:bottom w:val="single" w:sz="4" w:space="0" w:color="8EAADB" w:themeColor="accent5" w:themeTint="99"/>
+              <w:right w:val="single" w:sz="4" w:space="0" w:color="8EAADB" w:themeColor="accent5" w:themeTint="99"/>
+            </w:tcBorders>
+          </w:tcPr>
+          <w:p>
+            <w:pPr>
+              <w:pStyle w:val="NoSpacing"/>
+            </w:pPr>
+            <w:r>
+              <w:t>01-06-2017</w:t>
+            </w:r>
+          </w:p>
+          <w:p>
+            <w:pPr>
+              <w:pStyle w:val="NoSpacing"/>
+            </w:pPr>
+            <w:r>
+              <w:t>17:55 CEST</w:t>
+            </w:r>
+          </w:p>
+        </w:tc>
+        <w:tc>
+          <w:tcPr>
+            <w:tcW w:w="5812" w:type="dxa"/>
+            <w:tcBorders>
+              <w:top w:val="single" w:sz="4" w:space="0" w:color="8EAADB" w:themeColor="accent5" w:themeTint="99"/>
+              <w:left w:val="single" w:sz="4" w:space="0" w:color="8EAADB" w:themeColor="accent5" w:themeTint="99"/>
+              <w:bottom w:val="single" w:sz="4" w:space="0" w:color="8EAADB" w:themeColor="accent5" w:themeTint="99"/>
+              <w:right w:val="single" w:sz="4" w:space="0" w:color="8EAADB" w:themeColor="accent5" w:themeTint="99"/>
+            </w:tcBorders>
+          </w:tcPr>
+          <w:p>
+            <w:pPr>
+              <w:pStyle w:val="NoSpacing"/>
+              <w:cnfStyle w:val="000000000000" w:firstRow="0" w:lastRow="0" w:firstColumn="0" w:lastColumn="0" w:oddVBand="0" w:evenVBand="0" w:oddHBand="0" w:evenHBand="0" w:firstRowFirstColumn="0" w:firstRowLastColumn="0" w:lastRowFirstColumn="0" w:lastRowLastColumn="0"/>
+            </w:pPr>
+            <w:r>
+              <w:t>verbeterpunten</w:t>
+            </w:r>
+          </w:p>
+        </w:tc>
+        <w:tc>
+          <w:tcPr>
+            <w:tcW w:w="1243" w:type="dxa"/>
+            <w:tcBorders>
+              <w:top w:val="single" w:sz="4" w:space="0" w:color="8EAADB" w:themeColor="accent5" w:themeTint="99"/>
+              <w:left w:val="single" w:sz="4" w:space="0" w:color="8EAADB" w:themeColor="accent5" w:themeTint="99"/>
+              <w:bottom w:val="single" w:sz="4" w:space="0" w:color="8EAADB" w:themeColor="accent5" w:themeTint="99"/>
+              <w:right w:val="single" w:sz="4" w:space="0" w:color="8EAADB" w:themeColor="accent5" w:themeTint="99"/>
+            </w:tcBorders>
+          </w:tcPr>
+          <w:p>
+            <w:pPr>
+              <w:cnfStyle w:val="000000000000" w:firstRow="0" w:lastRow="0" w:firstColumn="0" w:lastColumn="0" w:oddVBand="0" w:evenVBand="0" w:oddHBand="0" w:evenHBand="0" w:firstRowFirstColumn="0" w:firstRowLastColumn="0" w:lastRowFirstColumn="0" w:lastRowLastColumn="0"/>
+            </w:pPr>
+            <w:r>
+              <w:t>Steven Logghe</w:t>
+            </w:r>
+          </w:p>
+        </w:tc>
+        <w:tc>
+          <w:tcPr>
+            <w:tcW w:w="788" w:type="dxa"/>
+            <w:tcBorders>
+              <w:top w:val="single" w:sz="4" w:space="0" w:color="8EAADB" w:themeColor="accent5" w:themeTint="99"/>
+              <w:left w:val="single" w:sz="4" w:space="0" w:color="8EAADB" w:themeColor="accent5" w:themeTint="99"/>
+              <w:bottom w:val="single" w:sz="4" w:space="0" w:color="8EAADB" w:themeColor="accent5" w:themeTint="99"/>
+              <w:right w:val="single" w:sz="4" w:space="0" w:color="8EAADB" w:themeColor="accent5" w:themeTint="99"/>
+            </w:tcBorders>
+          </w:tcPr>
+          <w:p>
+            <w:pPr>
+              <w:cnfStyle w:val="000000000000" w:firstRow="0" w:lastRow="0" w:firstColumn="0" w:lastColumn="0" w:oddVBand="0" w:evenVBand="0" w:oddHBand="0" w:evenHBand="0" w:firstRowFirstColumn="0" w:firstRowLastColumn="0" w:lastRowFirstColumn="0" w:lastRowLastColumn="0"/>
+            </w:pPr>
+            <w:r>
+              <w:t>1.0.8</w:t>
+            </w:r>
+          </w:p>
+        </w:tc>
+      </w:tr>
+      <w:tr>
+        <w:trPr>
+          <w:cnfStyle w:val="000000100000" w:firstRow="0" w:lastRow="0" w:firstColumn="0" w:lastColumn="0" w:oddVBand="0" w:evenVBand="0" w:oddHBand="1" w:evenHBand="0" w:firstRowFirstColumn="0" w:firstRowLastColumn="0" w:lastRowFirstColumn="0" w:lastRowLastColumn="0"/>
+        </w:trPr>
+        <w:tc>
+          <w:tcPr>
+            <w:cnfStyle w:val="001000000000" w:firstRow="0" w:lastRow="0" w:firstColumn="1" w:lastColumn="0" w:oddVBand="0" w:evenVBand="0" w:oddHBand="0" w:evenHBand="0" w:firstRowFirstColumn="0" w:firstRowLastColumn="0" w:lastRowFirstColumn="0" w:lastRowLastColumn="0"/>
+            <w:tcW w:w="1384" w:type="dxa"/>
+            <w:tcBorders>
+              <w:top w:val="single" w:sz="4" w:space="0" w:color="8EAADB" w:themeColor="accent5" w:themeTint="99"/>
+              <w:left w:val="single" w:sz="4" w:space="0" w:color="8EAADB" w:themeColor="accent5" w:themeTint="99"/>
+              <w:bottom w:val="single" w:sz="4" w:space="0" w:color="8EAADB" w:themeColor="accent5" w:themeTint="99"/>
+              <w:right w:val="single" w:sz="4" w:space="0" w:color="8EAADB" w:themeColor="accent5" w:themeTint="99"/>
+            </w:tcBorders>
+          </w:tcPr>
+          <w:p>
+            <w:pPr>
+              <w:pStyle w:val="NoSpacing"/>
+            </w:pPr>
+            <w:r>
+              <w:t>02-06-2017</w:t>
+            </w:r>
+          </w:p>
+          <w:p>
+            <w:pPr>
+              <w:pStyle w:val="NoSpacing"/>
+            </w:pPr>
+            <w:r>
+              <w:t>09:41 CEST</w:t>
+            </w:r>
+          </w:p>
+        </w:tc>
+        <w:tc>
+          <w:tcPr>
+            <w:tcW w:w="5812" w:type="dxa"/>
+            <w:tcBorders>
+              <w:top w:val="single" w:sz="4" w:space="0" w:color="8EAADB" w:themeColor="accent5" w:themeTint="99"/>
+              <w:left w:val="single" w:sz="4" w:space="0" w:color="8EAADB" w:themeColor="accent5" w:themeTint="99"/>
+              <w:bottom w:val="single" w:sz="4" w:space="0" w:color="8EAADB" w:themeColor="accent5" w:themeTint="99"/>
+              <w:right w:val="single" w:sz="4" w:space="0" w:color="8EAADB" w:themeColor="accent5" w:themeTint="99"/>
+            </w:tcBorders>
+          </w:tcPr>
+          <w:p>
+            <w:pPr>
+              <w:pStyle w:val="NoSpacing"/>
+              <w:cnfStyle w:val="000000100000" w:firstRow="0" w:lastRow="0" w:firstColumn="0" w:lastColumn="0" w:oddVBand="0" w:evenVBand="0" w:oddHBand="1" w:evenHBand="0" w:firstRowFirstColumn="0" w:firstRowLastColumn="0" w:lastRowFirstColumn="0" w:lastRowLastColumn="0"/>
+            </w:pPr>
+            <w:r>
+              <w:t>Updatet db docs, revisies, intergrale systeemtest, bug fixes en comments</w:t>
+            </w:r>
+          </w:p>
+        </w:tc>
+        <w:tc>
+          <w:tcPr>
+            <w:tcW w:w="1243" w:type="dxa"/>
+            <w:tcBorders>
+              <w:top w:val="single" w:sz="4" w:space="0" w:color="8EAADB" w:themeColor="accent5" w:themeTint="99"/>
+              <w:left w:val="single" w:sz="4" w:space="0" w:color="8EAADB" w:themeColor="accent5" w:themeTint="99"/>
+              <w:bottom w:val="single" w:sz="4" w:space="0" w:color="8EAADB" w:themeColor="accent5" w:themeTint="99"/>
+              <w:right w:val="single" w:sz="4" w:space="0" w:color="8EAADB" w:themeColor="accent5" w:themeTint="99"/>
+            </w:tcBorders>
+          </w:tcPr>
+          <w:p>
+            <w:pPr>
+              <w:cnfStyle w:val="000000100000" w:firstRow="0" w:lastRow="0" w:firstColumn="0" w:lastColumn="0" w:oddVBand="0" w:evenVBand="0" w:oddHBand="1" w:evenHBand="0" w:firstRowFirstColumn="0" w:firstRowLastColumn="0" w:lastRowFirstColumn="0" w:lastRowLastColumn="0"/>
+            </w:pPr>
+            <w:r>
+              <w:t>Patrick van Batenburg</w:t>
+            </w:r>
+          </w:p>
+        </w:tc>
+        <w:tc>
+          <w:tcPr>
+            <w:tcW w:w="788" w:type="dxa"/>
+            <w:tcBorders>
+              <w:top w:val="single" w:sz="4" w:space="0" w:color="8EAADB" w:themeColor="accent5" w:themeTint="99"/>
+              <w:left w:val="single" w:sz="4" w:space="0" w:color="8EAADB" w:themeColor="accent5" w:themeTint="99"/>
+              <w:bottom w:val="single" w:sz="4" w:space="0" w:color="8EAADB" w:themeColor="accent5" w:themeTint="99"/>
+              <w:right w:val="single" w:sz="4" w:space="0" w:color="8EAADB" w:themeColor="accent5" w:themeTint="99"/>
+            </w:tcBorders>
+          </w:tcPr>
+          <w:p>
+            <w:pPr>
+              <w:cnfStyle w:val="000000100000" w:firstRow="0" w:lastRow="0" w:firstColumn="0" w:lastColumn="0" w:oddVBand="0" w:evenVBand="0" w:oddHBand="1" w:evenHBand="0" w:firstRowFirstColumn="0" w:firstRowLastColumn="0" w:lastRowFirstColumn="0" w:lastRowLastColumn="0"/>
+            </w:pPr>
+            <w:r>
+              <w:t>1.0.9</w:t>
+            </w:r>
+          </w:p>
+        </w:tc>
+      </w:tr>
+      <w:tr>
+        <w:tc>
+          <w:tcPr>
+            <w:cnfStyle w:val="001000000000" w:firstRow="0" w:lastRow="0" w:firstColumn="1" w:lastColumn="0" w:oddVBand="0" w:evenVBand="0" w:oddHBand="0" w:evenHBand="0" w:firstRowFirstColumn="0" w:firstRowLastColumn="0" w:lastRowFirstColumn="0" w:lastRowLastColumn="0"/>
+            <w:tcW w:w="1384" w:type="dxa"/>
+            <w:tcBorders>
+              <w:top w:val="single" w:sz="4" w:space="0" w:color="8EAADB" w:themeColor="accent5" w:themeTint="99"/>
+              <w:left w:val="single" w:sz="4" w:space="0" w:color="8EAADB" w:themeColor="accent5" w:themeTint="99"/>
+              <w:bottom w:val="single" w:sz="4" w:space="0" w:color="8EAADB" w:themeColor="accent5" w:themeTint="99"/>
+              <w:right w:val="single" w:sz="4" w:space="0" w:color="8EAADB" w:themeColor="accent5" w:themeTint="99"/>
+            </w:tcBorders>
+          </w:tcPr>
+          <w:p>
+            <w:pPr>
+              <w:pStyle w:val="NoSpacing"/>
+            </w:pPr>
+            <w:r>
+              <w:t>02-06-2017</w:t>
+            </w:r>
+          </w:p>
+          <w:p>
+            <w:pPr>
+              <w:pStyle w:val="NoSpacing"/>
+            </w:pPr>
+            <w:r>
+              <w:t>09:42 CEST</w:t>
+            </w:r>
+          </w:p>
+        </w:tc>
+        <w:tc>
+          <w:tcPr>
+            <w:tcW w:w="5812" w:type="dxa"/>
+            <w:tcBorders>
+              <w:top w:val="single" w:sz="4" w:space="0" w:color="8EAADB" w:themeColor="accent5" w:themeTint="99"/>
+              <w:left w:val="single" w:sz="4" w:space="0" w:color="8EAADB" w:themeColor="accent5" w:themeTint="99"/>
+              <w:bottom w:val="single" w:sz="4" w:space="0" w:color="8EAADB" w:themeColor="accent5" w:themeTint="99"/>
+              <w:right w:val="single" w:sz="4" w:space="0" w:color="8EAADB" w:themeColor="accent5" w:themeTint="99"/>
+            </w:tcBorders>
+          </w:tcPr>
+          <w:p>
+            <w:pPr>
+              <w:pStyle w:val="NoSpacing"/>
+              <w:cnfStyle w:val="000000000000" w:firstRow="0" w:lastRow="0" w:firstColumn="0" w:lastColumn="0" w:oddVBand="0" w:evenVBand="0" w:oddHBand="0" w:evenHBand="0" w:firstRowFirstColumn="0" w:firstRowLastColumn="0" w:lastRowFirstColumn="0" w:lastRowLastColumn="0"/>
+            </w:pPr>
+            <w:r>
+              <w:t>Designer update</w:t>
+            </w:r>
+          </w:p>
+        </w:tc>
+        <w:tc>
+          <w:tcPr>
+            <w:tcW w:w="1243" w:type="dxa"/>
+            <w:tcBorders>
+              <w:top w:val="single" w:sz="4" w:space="0" w:color="8EAADB" w:themeColor="accent5" w:themeTint="99"/>
+              <w:left w:val="single" w:sz="4" w:space="0" w:color="8EAADB" w:themeColor="accent5" w:themeTint="99"/>
+              <w:bottom w:val="single" w:sz="4" w:space="0" w:color="8EAADB" w:themeColor="accent5" w:themeTint="99"/>
+              <w:right w:val="single" w:sz="4" w:space="0" w:color="8EAADB" w:themeColor="accent5" w:themeTint="99"/>
+            </w:tcBorders>
+          </w:tcPr>
+          <w:p>
+            <w:pPr>
+              <w:cnfStyle w:val="000000000000" w:firstRow="0" w:lastRow="0" w:firstColumn="0" w:lastColumn="0" w:oddVBand="0" w:evenVBand="0" w:oddHBand="0" w:evenHBand="0" w:firstRowFirstColumn="0" w:firstRowLastColumn="0" w:lastRowFirstColumn="0" w:lastRowLastColumn="0"/>
+            </w:pPr>
+            <w:r>
+              <w:t>Steven Logghe</w:t>
+            </w:r>
+          </w:p>
+        </w:tc>
+        <w:tc>
+          <w:tcPr>
+            <w:tcW w:w="788" w:type="dxa"/>
+            <w:tcBorders>
+              <w:top w:val="single" w:sz="4" w:space="0" w:color="8EAADB" w:themeColor="accent5" w:themeTint="99"/>
+              <w:left w:val="single" w:sz="4" w:space="0" w:color="8EAADB" w:themeColor="accent5" w:themeTint="99"/>
+              <w:bottom w:val="single" w:sz="4" w:space="0" w:color="8EAADB" w:themeColor="accent5" w:themeTint="99"/>
+              <w:right w:val="single" w:sz="4" w:space="0" w:color="8EAADB" w:themeColor="accent5" w:themeTint="99"/>
+            </w:tcBorders>
+          </w:tcPr>
+          <w:p>
+            <w:pPr>
+              <w:cnfStyle w:val="000000000000" w:firstRow="0" w:lastRow="0" w:firstColumn="0" w:lastColumn="0" w:oddVBand="0" w:evenVBand="0" w:oddHBand="0" w:evenHBand="0" w:firstRowFirstColumn="0" w:firstRowLastColumn="0" w:lastRowFirstColumn="0" w:lastRowLastColumn="0"/>
+            </w:pPr>
+            <w:r>
+              <w:t>1.0.10</w:t>
+            </w:r>
+          </w:p>
+        </w:tc>
+      </w:tr>
+      <w:tr>
+        <w:trPr>
+          <w:cnfStyle w:val="000000100000" w:firstRow="0" w:lastRow="0" w:firstColumn="0" w:lastColumn="0" w:oddVBand="0" w:evenVBand="0" w:oddHBand="1" w:evenHBand="0" w:firstRowFirstColumn="0" w:firstRowLastColumn="0" w:lastRowFirstColumn="0" w:lastRowLastColumn="0"/>
+        </w:trPr>
+        <w:tc>
+          <w:tcPr>
+            <w:cnfStyle w:val="001000000000" w:firstRow="0" w:lastRow="0" w:firstColumn="1" w:lastColumn="0" w:oddVBand="0" w:evenVBand="0" w:oddHBand="0" w:evenHBand="0" w:firstRowFirstColumn="0" w:firstRowLastColumn="0" w:lastRowFirstColumn="0" w:lastRowLastColumn="0"/>
+            <w:tcW w:w="1384" w:type="dxa"/>
+            <w:tcBorders>
+              <w:top w:val="single" w:sz="4" w:space="0" w:color="8EAADB" w:themeColor="accent5" w:themeTint="99"/>
+              <w:left w:val="single" w:sz="4" w:space="0" w:color="8EAADB" w:themeColor="accent5" w:themeTint="99"/>
+              <w:bottom w:val="single" w:sz="4" w:space="0" w:color="8EAADB" w:themeColor="accent5" w:themeTint="99"/>
+              <w:right w:val="single" w:sz="4" w:space="0" w:color="8EAADB" w:themeColor="accent5" w:themeTint="99"/>
+            </w:tcBorders>
+          </w:tcPr>
+          <w:p>
+            <w:pPr>
+              <w:pStyle w:val="NoSpacing"/>
+            </w:pPr>
+            <w:r>
+              <w:t>02-06-2017</w:t>
+            </w:r>
+          </w:p>
+          <w:p>
+            <w:pPr>
+              <w:pStyle w:val="NoSpacing"/>
+            </w:pPr>
+            <w:r>
+              <w:t>10:26 CEST</w:t>
+            </w:r>
+          </w:p>
+        </w:tc>
+        <w:tc>
+          <w:tcPr>
+            <w:tcW w:w="5812" w:type="dxa"/>
+            <w:tcBorders>
+              <w:top w:val="single" w:sz="4" w:space="0" w:color="8EAADB" w:themeColor="accent5" w:themeTint="99"/>
+              <w:left w:val="single" w:sz="4" w:space="0" w:color="8EAADB" w:themeColor="accent5" w:themeTint="99"/>
+              <w:bottom w:val="single" w:sz="4" w:space="0" w:color="8EAADB" w:themeColor="accent5" w:themeTint="99"/>
+              <w:right w:val="single" w:sz="4" w:space="0" w:color="8EAADB" w:themeColor="accent5" w:themeTint="99"/>
+            </w:tcBorders>
+          </w:tcPr>
+          <w:p>
+            <w:pPr>
+              <w:pStyle w:val="NoSpacing"/>
+              <w:cnfStyle w:val="000000100000" w:firstRow="0" w:lastRow="0" w:firstColumn="0" w:lastColumn="0" w:oddVBand="0" w:evenVBand="0" w:oddHBand="1" w:evenHBand="0" w:firstRowFirstColumn="0" w:firstRowLastColumn="0" w:lastRowFirstColumn="0" w:lastRowLastColumn="0"/>
+            </w:pPr>
+            <w:r>
+              <w:t>shedule designer</w:t>
+            </w:r>
+          </w:p>
+        </w:tc>
+        <w:tc>
+          <w:tcPr>
+            <w:tcW w:w="1243" w:type="dxa"/>
+            <w:tcBorders>
+              <w:top w:val="single" w:sz="4" w:space="0" w:color="8EAADB" w:themeColor="accent5" w:themeTint="99"/>
+              <w:left w:val="single" w:sz="4" w:space="0" w:color="8EAADB" w:themeColor="accent5" w:themeTint="99"/>
+              <w:bottom w:val="single" w:sz="4" w:space="0" w:color="8EAADB" w:themeColor="accent5" w:themeTint="99"/>
+              <w:right w:val="single" w:sz="4" w:space="0" w:color="8EAADB" w:themeColor="accent5" w:themeTint="99"/>
+            </w:tcBorders>
+          </w:tcPr>
+          <w:p>
+            <w:pPr>
+              <w:cnfStyle w:val="000000100000" w:firstRow="0" w:lastRow="0" w:firstColumn="0" w:lastColumn="0" w:oddVBand="0" w:evenVBand="0" w:oddHBand="1" w:evenHBand="0" w:firstRowFirstColumn="0" w:firstRowLastColumn="0" w:lastRowFirstColumn="0" w:lastRowLastColumn="0"/>
+            </w:pPr>
+            <w:r>
+              <w:t>Steven Logghe</w:t>
+            </w:r>
+          </w:p>
+        </w:tc>
+        <w:tc>
+          <w:tcPr>
+            <w:tcW w:w="788" w:type="dxa"/>
+            <w:tcBorders>
+              <w:top w:val="single" w:sz="4" w:space="0" w:color="8EAADB" w:themeColor="accent5" w:themeTint="99"/>
+              <w:left w:val="single" w:sz="4" w:space="0" w:color="8EAADB" w:themeColor="accent5" w:themeTint="99"/>
+              <w:bottom w:val="single" w:sz="4" w:space="0" w:color="8EAADB" w:themeColor="accent5" w:themeTint="99"/>
+              <w:right w:val="single" w:sz="4" w:space="0" w:color="8EAADB" w:themeColor="accent5" w:themeTint="99"/>
+            </w:tcBorders>
+          </w:tcPr>
+          <w:p>
+            <w:pPr>
+              <w:cnfStyle w:val="000000100000" w:firstRow="0" w:lastRow="0" w:firstColumn="0" w:lastColumn="0" w:oddVBand="0" w:evenVBand="0" w:oddHBand="1" w:evenHBand="0" w:firstRowFirstColumn="0" w:firstRowLastColumn="0" w:lastRowFirstColumn="0" w:lastRowLastColumn="0"/>
+            </w:pPr>
+            <w:r>
+              <w:t>1.0.11</w:t>
+            </w:r>
+          </w:p>
+        </w:tc>
+      </w:tr>
+      <w:tr>
+        <w:tc>
+          <w:tcPr>
+            <w:cnfStyle w:val="001000000000" w:firstRow="0" w:lastRow="0" w:firstColumn="1" w:lastColumn="0" w:oddVBand="0" w:evenVBand="0" w:oddHBand="0" w:evenHBand="0" w:firstRowFirstColumn="0" w:firstRowLastColumn="0" w:lastRowFirstColumn="0" w:lastRowLastColumn="0"/>
+            <w:tcW w:w="1384" w:type="dxa"/>
+            <w:tcBorders>
+              <w:top w:val="single" w:sz="4" w:space="0" w:color="8EAADB" w:themeColor="accent5" w:themeTint="99"/>
+              <w:left w:val="single" w:sz="4" w:space="0" w:color="8EAADB" w:themeColor="accent5" w:themeTint="99"/>
+              <w:bottom w:val="single" w:sz="4" w:space="0" w:color="8EAADB" w:themeColor="accent5" w:themeTint="99"/>
+              <w:right w:val="single" w:sz="4" w:space="0" w:color="8EAADB" w:themeColor="accent5" w:themeTint="99"/>
+            </w:tcBorders>
+          </w:tcPr>
+          <w:p>
+            <w:pPr>
+              <w:pStyle w:val="NoSpacing"/>
+            </w:pPr>
+            <w:r>
+              <w:t>02-06-2017</w:t>
+            </w:r>
+          </w:p>
+          <w:p>
+            <w:pPr>
+              <w:pStyle w:val="NoSpacing"/>
+            </w:pPr>
+            <w:r>
+              <w:t>10:37 CEST</w:t>
+            </w:r>
+          </w:p>
+        </w:tc>
+        <w:tc>
+          <w:tcPr>
+            <w:tcW w:w="5812" w:type="dxa"/>
+            <w:tcBorders>
+              <w:top w:val="single" w:sz="4" w:space="0" w:color="8EAADB" w:themeColor="accent5" w:themeTint="99"/>
+              <w:left w:val="single" w:sz="4" w:space="0" w:color="8EAADB" w:themeColor="accent5" w:themeTint="99"/>
+              <w:bottom w:val="single" w:sz="4" w:space="0" w:color="8EAADB" w:themeColor="accent5" w:themeTint="99"/>
+              <w:right w:val="single" w:sz="4" w:space="0" w:color="8EAADB" w:themeColor="accent5" w:themeTint="99"/>
+            </w:tcBorders>
+          </w:tcPr>
+          <w:p>
+            <w:pPr>
+              <w:pStyle w:val="NoSpacing"/>
+              <w:cnfStyle w:val="000000000000" w:firstRow="0" w:lastRow="0" w:firstColumn="0" w:lastColumn="0" w:oddVBand="0" w:evenVBand="0" w:oddHBand="0" w:evenHBand="0" w:firstRowFirstColumn="0" w:firstRowLastColumn="0" w:lastRowFirstColumn="0" w:lastRowLastColumn="0"/>
+            </w:pPr>
+            <w:r>
+              <w:t>Admin reload grade grid if value changed</w:t>
+            </w:r>
+          </w:p>
+        </w:tc>
+        <w:tc>
+          <w:tcPr>
+            <w:tcW w:w="1243" w:type="dxa"/>
+            <w:tcBorders>
+              <w:top w:val="single" w:sz="4" w:space="0" w:color="8EAADB" w:themeColor="accent5" w:themeTint="99"/>
+              <w:left w:val="single" w:sz="4" w:space="0" w:color="8EAADB" w:themeColor="accent5" w:themeTint="99"/>
+              <w:bottom w:val="single" w:sz="4" w:space="0" w:color="8EAADB" w:themeColor="accent5" w:themeTint="99"/>
+              <w:right w:val="single" w:sz="4" w:space="0" w:color="8EAADB" w:themeColor="accent5" w:themeTint="99"/>
+            </w:tcBorders>
+          </w:tcPr>
+          <w:p>
+            <w:pPr>
+              <w:cnfStyle w:val="000000000000" w:firstRow="0" w:lastRow="0" w:firstColumn="0" w:lastColumn="0" w:oddVBand="0" w:evenVBand="0" w:oddHBand="0" w:evenHBand="0" w:firstRowFirstColumn="0" w:firstRowLastColumn="0" w:lastRowFirstColumn="0" w:lastRowLastColumn="0"/>
+            </w:pPr>
+            <w:r>
+              <w:t>Patrick van Batenburg</w:t>
+            </w:r>
+          </w:p>
+        </w:tc>
+        <w:tc>
+          <w:tcPr>
+            <w:tcW w:w="788" w:type="dxa"/>
+            <w:tcBorders>
+              <w:top w:val="single" w:sz="4" w:space="0" w:color="8EAADB" w:themeColor="accent5" w:themeTint="99"/>
+              <w:left w:val="single" w:sz="4" w:space="0" w:color="8EAADB" w:themeColor="accent5" w:themeTint="99"/>
+              <w:bottom w:val="single" w:sz="4" w:space="0" w:color="8EAADB" w:themeColor="accent5" w:themeTint="99"/>
+              <w:right w:val="single" w:sz="4" w:space="0" w:color="8EAADB" w:themeColor="accent5" w:themeTint="99"/>
+            </w:tcBorders>
+          </w:tcPr>
+          <w:p>
+            <w:pPr>
+              <w:cnfStyle w:val="000000000000" w:firstRow="0" w:lastRow="0" w:firstColumn="0" w:lastColumn="0" w:oddVBand="0" w:evenVBand="0" w:oddHBand="0" w:evenHBand="0" w:firstRowFirstColumn="0" w:firstRowLastColumn="0" w:lastRowFirstColumn="0" w:lastRowLastColumn="0"/>
+            </w:pPr>
+            <w:r>
+              <w:t>1.0.12</w:t>
+            </w:r>
+          </w:p>
+        </w:tc>
+      </w:tr>
+      <w:tr>
+        <w:trPr>
+          <w:cnfStyle w:val="000000100000" w:firstRow="0" w:lastRow="0" w:firstColumn="0" w:lastColumn="0" w:oddVBand="0" w:evenVBand="0" w:oddHBand="1" w:evenHBand="0" w:firstRowFirstColumn="0" w:firstRowLastColumn="0" w:lastRowFirstColumn="0" w:lastRowLastColumn="0"/>
+        </w:trPr>
+        <w:tc>
+          <w:tcPr>
+            <w:cnfStyle w:val="001000000000" w:firstRow="0" w:lastRow="0" w:firstColumn="1" w:lastColumn="0" w:oddVBand="0" w:evenVBand="0" w:oddHBand="0" w:evenHBand="0" w:firstRowFirstColumn="0" w:firstRowLastColumn="0" w:lastRowFirstColumn="0" w:lastRowLastColumn="0"/>
+            <w:tcW w:w="1384" w:type="dxa"/>
+            <w:tcBorders>
+              <w:top w:val="single" w:sz="4" w:space="0" w:color="8EAADB" w:themeColor="accent5" w:themeTint="99"/>
+              <w:left w:val="single" w:sz="4" w:space="0" w:color="8EAADB" w:themeColor="accent5" w:themeTint="99"/>
+              <w:bottom w:val="single" w:sz="4" w:space="0" w:color="8EAADB" w:themeColor="accent5" w:themeTint="99"/>
+              <w:right w:val="single" w:sz="4" w:space="0" w:color="8EAADB" w:themeColor="accent5" w:themeTint="99"/>
+            </w:tcBorders>
+          </w:tcPr>
+          <w:p>
+            <w:pPr>
+              <w:pStyle w:val="NoSpacing"/>
+            </w:pPr>
+            <w:r>
+              <w:t>02-06-2017</w:t>
+            </w:r>
+          </w:p>
+          <w:p>
+            <w:pPr>
+              <w:pStyle w:val="NoSpacing"/>
+            </w:pPr>
+            <w:r>
+              <w:t>18:17 CEST</w:t>
+            </w:r>
+          </w:p>
+        </w:tc>
+        <w:tc>
+          <w:tcPr>
+            <w:tcW w:w="5812" w:type="dxa"/>
+            <w:tcBorders>
+              <w:top w:val="single" w:sz="4" w:space="0" w:color="8EAADB" w:themeColor="accent5" w:themeTint="99"/>
+              <w:left w:val="single" w:sz="4" w:space="0" w:color="8EAADB" w:themeColor="accent5" w:themeTint="99"/>
+              <w:bottom w:val="single" w:sz="4" w:space="0" w:color="8EAADB" w:themeColor="accent5" w:themeTint="99"/>
+              <w:right w:val="single" w:sz="4" w:space="0" w:color="8EAADB" w:themeColor="accent5" w:themeTint="99"/>
+            </w:tcBorders>
+          </w:tcPr>
+          <w:p>
+            <w:pPr>
+              <w:pStyle w:val="NoSpacing"/>
+              <w:cnfStyle w:val="000000100000" w:firstRow="0" w:lastRow="0" w:firstColumn="0" w:lastColumn="0" w:oddVBand="0" w:evenVBand="0" w:oddHBand="1" w:evenHBand="0" w:firstRowFirstColumn="0" w:firstRowLastColumn="0" w:lastRowFirstColumn="0" w:lastRowLastColumn="0"/>
+            </w:pPr>
+            <w:r>
+              <w:t>Offline and online versions</w:t>
+            </w:r>
+          </w:p>
+          <w:p>
+            <w:pPr>
+              <w:pStyle w:val="NoSpacing"/>
+              <w:cnfStyle w:val="000000100000" w:firstRow="0" w:lastRow="0" w:firstColumn="0" w:lastColumn="0" w:oddVBand="0" w:evenVBand="0" w:oddHBand="1" w:evenHBand="0" w:firstRowFirstColumn="0" w:firstRowLastColumn="0" w:lastRowFirstColumn="0" w:lastRowLastColumn="0"/>
+            </w:pPr>
+            <w:r>
+              <w:t xml:space="preserve">Verandering van opdrachtgever: </w:t>
+            </w:r>
+          </w:p>
+          <w:p>
+            <w:pPr>
+              <w:pStyle w:val="NoSpacing"/>
+              <w:cnfStyle w:val="000000100000" w:firstRow="0" w:lastRow="0" w:firstColumn="0" w:lastColumn="0" w:oddVBand="0" w:evenVBand="0" w:oddHBand="1" w:evenHBand="0" w:firstRowFirstColumn="0" w:firstRowLastColumn="0" w:lastRowFirstColumn="0" w:lastRowLastColumn="0"/>
+            </w:pPr>
+            <w:r>
+              <w:t>Iedereen mag er gebruik van maken, maar ik wil alleen de gegevens zien van mijn clienten.</w:t>
+            </w:r>
+          </w:p>
+        </w:tc>
+        <w:tc>
+          <w:tcPr>
+            <w:tcW w:w="1243" w:type="dxa"/>
+            <w:tcBorders>
+              <w:top w:val="single" w:sz="4" w:space="0" w:color="8EAADB" w:themeColor="accent5" w:themeTint="99"/>
+              <w:left w:val="single" w:sz="4" w:space="0" w:color="8EAADB" w:themeColor="accent5" w:themeTint="99"/>
+              <w:bottom w:val="single" w:sz="4" w:space="0" w:color="8EAADB" w:themeColor="accent5" w:themeTint="99"/>
+              <w:right w:val="single" w:sz="4" w:space="0" w:color="8EAADB" w:themeColor="accent5" w:themeTint="99"/>
+            </w:tcBorders>
+          </w:tcPr>
+          <w:p>
+            <w:pPr>
+              <w:cnfStyle w:val="000000100000" w:firstRow="0" w:lastRow="0" w:firstColumn="0" w:lastColumn="0" w:oddVBand="0" w:evenVBand="0" w:oddHBand="1" w:evenHBand="0" w:firstRowFirstColumn="0" w:firstRowLastColumn="0" w:lastRowFirstColumn="0" w:lastRowLastColumn="0"/>
+            </w:pPr>
+            <w:r>
+              <w:t>Patrick van Batenburg</w:t>
+            </w:r>
+          </w:p>
+        </w:tc>
+        <w:tc>
+          <w:tcPr>
+            <w:tcW w:w="788" w:type="dxa"/>
+            <w:tcBorders>
+              <w:top w:val="single" w:sz="4" w:space="0" w:color="8EAADB" w:themeColor="accent5" w:themeTint="99"/>
+              <w:left w:val="single" w:sz="4" w:space="0" w:color="8EAADB" w:themeColor="accent5" w:themeTint="99"/>
+              <w:bottom w:val="single" w:sz="4" w:space="0" w:color="8EAADB" w:themeColor="accent5" w:themeTint="99"/>
+              <w:right w:val="single" w:sz="4" w:space="0" w:color="8EAADB" w:themeColor="accent5" w:themeTint="99"/>
+            </w:tcBorders>
+          </w:tcPr>
+          <w:p>
+            <w:pPr>
+              <w:cnfStyle w:val="000000100000" w:firstRow="0" w:lastRow="0" w:firstColumn="0" w:lastColumn="0" w:oddVBand="0" w:evenVBand="0" w:oddHBand="1" w:evenHBand="0" w:firstRowFirstColumn="0" w:firstRowLastColumn="0" w:lastRowFirstColumn="0" w:lastRowLastColumn="0"/>
+            </w:pPr>
+            <w:r>
+              <w:t>1.0.13</w:t>
+            </w:r>
+          </w:p>
+        </w:tc>
+      </w:tr>
+      <w:tr>
+        <w:tc>
+          <w:tcPr>
+            <w:cnfStyle w:val="001000000000" w:firstRow="0" w:lastRow="0" w:firstColumn="1" w:lastColumn="0" w:oddVBand="0" w:evenVBand="0" w:oddHBand="0" w:evenHBand="0" w:firstRowFirstColumn="0" w:firstRowLastColumn="0" w:lastRowFirstColumn="0" w:lastRowLastColumn="0"/>
+            <w:tcW w:w="1384" w:type="dxa"/>
+            <w:tcBorders>
+              <w:top w:val="single" w:sz="4" w:space="0" w:color="8EAADB" w:themeColor="accent5" w:themeTint="99"/>
+              <w:left w:val="single" w:sz="4" w:space="0" w:color="8EAADB" w:themeColor="accent5" w:themeTint="99"/>
+              <w:bottom w:val="single" w:sz="4" w:space="0" w:color="8EAADB" w:themeColor="accent5" w:themeTint="99"/>
+              <w:right w:val="single" w:sz="4" w:space="0" w:color="8EAADB" w:themeColor="accent5" w:themeTint="99"/>
+            </w:tcBorders>
+          </w:tcPr>
+          <w:p>
+            <w:pPr>
+              <w:pStyle w:val="NoSpacing"/>
+            </w:pPr>
+            <w:r>
+              <w:t>02-06-2017</w:t>
+            </w:r>
+          </w:p>
+          <w:p>
+            <w:pPr>
+              <w:pStyle w:val="NoSpacing"/>
+            </w:pPr>
+            <w:r>
+              <w:t>18:24 CEST</w:t>
+            </w:r>
+          </w:p>
+        </w:tc>
+        <w:tc>
+          <w:tcPr>
+            <w:tcW w:w="5812" w:type="dxa"/>
+            <w:tcBorders>
+              <w:top w:val="single" w:sz="4" w:space="0" w:color="8EAADB" w:themeColor="accent5" w:themeTint="99"/>
+              <w:left w:val="single" w:sz="4" w:space="0" w:color="8EAADB" w:themeColor="accent5" w:themeTint="99"/>
+              <w:bottom w:val="single" w:sz="4" w:space="0" w:color="8EAADB" w:themeColor="accent5" w:themeTint="99"/>
+              <w:right w:val="single" w:sz="4" w:space="0" w:color="8EAADB" w:themeColor="accent5" w:themeTint="99"/>
+            </w:tcBorders>
+          </w:tcPr>
+          <w:p>
+            <w:pPr>
+              <w:pStyle w:val="NoSpacing"/>
+              <w:cnfStyle w:val="000000000000" w:firstRow="0" w:lastRow="0" w:firstColumn="0" w:lastColumn="0" w:oddVBand="0" w:evenVBand="0" w:oddHBand="0" w:evenHBand="0" w:firstRowFirstColumn="0" w:firstRowLastColumn="0" w:lastRowFirstColumn="0" w:lastRowLastColumn="0"/>
+            </w:pPr>
+            <w:r>
+              <w:t>Update project settings and info</w:t>
+            </w:r>
+          </w:p>
+        </w:tc>
+        <w:tc>
+          <w:tcPr>
+            <w:tcW w:w="1243" w:type="dxa"/>
+            <w:tcBorders>
+              <w:top w:val="single" w:sz="4" w:space="0" w:color="8EAADB" w:themeColor="accent5" w:themeTint="99"/>
+              <w:left w:val="single" w:sz="4" w:space="0" w:color="8EAADB" w:themeColor="accent5" w:themeTint="99"/>
+              <w:bottom w:val="single" w:sz="4" w:space="0" w:color="8EAADB" w:themeColor="accent5" w:themeTint="99"/>
+              <w:right w:val="single" w:sz="4" w:space="0" w:color="8EAADB" w:themeColor="accent5" w:themeTint="99"/>
+            </w:tcBorders>
+          </w:tcPr>
+          <w:p>
+            <w:pPr>
+              <w:cnfStyle w:val="000000000000" w:firstRow="0" w:lastRow="0" w:firstColumn="0" w:lastColumn="0" w:oddVBand="0" w:evenVBand="0" w:oddHBand="0" w:evenHBand="0" w:firstRowFirstColumn="0" w:firstRowLastColumn="0" w:lastRowFirstColumn="0" w:lastRowLastColumn="0"/>
+            </w:pPr>
+            <w:r>
+              <w:t>Patrick van Batenburg</w:t>
+            </w:r>
+          </w:p>
+        </w:tc>
+        <w:tc>
+          <w:tcPr>
+            <w:tcW w:w="788" w:type="dxa"/>
+            <w:tcBorders>
+              <w:top w:val="single" w:sz="4" w:space="0" w:color="8EAADB" w:themeColor="accent5" w:themeTint="99"/>
+              <w:left w:val="single" w:sz="4" w:space="0" w:color="8EAADB" w:themeColor="accent5" w:themeTint="99"/>
+              <w:bottom w:val="single" w:sz="4" w:space="0" w:color="8EAADB" w:themeColor="accent5" w:themeTint="99"/>
+              <w:right w:val="single" w:sz="4" w:space="0" w:color="8EAADB" w:themeColor="accent5" w:themeTint="99"/>
+            </w:tcBorders>
+          </w:tcPr>
+          <w:p>
+            <w:pPr>
+              <w:cnfStyle w:val="000000000000" w:firstRow="0" w:lastRow="0" w:firstColumn="0" w:lastColumn="0" w:oddVBand="0" w:evenVBand="0" w:oddHBand="0" w:evenHBand="0" w:firstRowFirstColumn="0" w:firstRowLastColumn="0" w:lastRowFirstColumn="0" w:lastRowLastColumn="0"/>
+            </w:pPr>
+            <w:r>
+              <w:t>1.0.14</w:t>
             </w:r>
           </w:p>
         </w:tc>
@@ -12933,6 +13665,8 @@
       <w:pPr>
         <w:pStyle w:val="NoSpacing"/>
       </w:pPr>
+      <w:bookmarkStart w:id="3" w:name="_GoBack"/>
+      <w:bookmarkEnd w:id="3"/>
     </w:p>
     <w:sectPr>
       <w:footerReference w:type="default" r:id="rId9"/>
@@ -13055,7 +13789,7 @@
                 <w:bCs/>
                 <w:noProof/>
               </w:rPr>
-              <w:t>5</w:t>
+              <w:t>6</w:t>
             </w:r>
             <w:r>
               <w:rPr>
@@ -14263,7 +14997,7 @@
 </file>
 
 <file path=customXml/itemProps2.xml><?xml version="1.0" encoding="utf-8"?>
-<ds:datastoreItem xmlns:ds="http://schemas.openxmlformats.org/officeDocument/2006/customXml" ds:itemID="{9101AB1F-E9A1-448C-BF4A-25F40D8DECA9}">
+<ds:datastoreItem xmlns:ds="http://schemas.openxmlformats.org/officeDocument/2006/customXml" ds:itemID="{BF56B9A1-A367-4158-8728-DCDB3DB28940}">
   <ds:schemaRefs>
     <ds:schemaRef ds:uri="http://schemas.openxmlformats.org/officeDocument/2006/bibliography"/>
   </ds:schemaRefs>

</xml_diff>